<commit_message>
atualização dos diagramas e da demonstração de armazenamento inicial
</commit_message>
<xml_diff>
--- a/files/primeiro documento.docx
+++ b/files/primeiro documento.docx
@@ -4,33 +4,142 @@
   <w:body>
     <w:p>
       <w:pPr>
-        <w:jc w:val="both"/>
-      </w:pPr>
-      <w:r>
-        <w:rPr>
-          <w:rFonts w:ascii="Times New Roman" w:hAnsi="Times New Roman" w:cs="Times New Roman"/>
-          <w:sz w:val="24"/>
-          <w:szCs w:val="24"/>
-        </w:rPr>
-        <w:t>O instituto Nacional de Pesquisas Espaciais (INPE) de São josé dos Campos, conta com professores a alunos que atuam em pesquisas na área de geração de energia baseada no aproveitamento da radiação solar. No laboratório de Energia Solar existem estudos sobre a eficiência de módulos fotovoltaicos, e as diferentes tecnologias adotadas na geração de corrente elétrica.</w:t>
-      </w:r>
-    </w:p>
-    <w:p>
-      <w:pPr>
+        <w:ind w:firstLine="708"/>
         <w:jc w:val="both"/>
         <w:rPr>
-          <w:rFonts w:ascii="Times New Roman" w:hAnsi="Times New Roman" w:cs="Times New Roman"/>
+          <w:rFonts w:ascii="Times New Roman" w:eastAsia="Times New Roman" w:hAnsi="Times New Roman" w:cs="Times New Roman"/>
+          <w:spacing w:val="2"/>
           <w:sz w:val="24"/>
           <w:szCs w:val="24"/>
         </w:rPr>
       </w:pPr>
       <w:r>
         <w:rPr>
-          <w:rFonts w:ascii="Times New Roman" w:hAnsi="Times New Roman" w:cs="Times New Roman"/>
+          <w:rFonts w:ascii="Times New Roman" w:eastAsia="Times New Roman" w:hAnsi="Times New Roman" w:cs="Times New Roman"/>
+          <w:spacing w:val="2"/>
           <w:sz w:val="24"/>
           <w:szCs w:val="24"/>
         </w:rPr>
-        <w:t xml:space="preserve">Para tais estudos, é necessário realizar medições a respeito dos fatores que influenciam os resultados da célula. Dentre os incidentes estão: Espectro solar, temperatura, umidade, limpidez do céu, poluição atmosférica e etc. Todas as informações são coletadas e reunidas para análise, e para verificação de impacto na geração de corrente </w:t>
+        <w:t xml:space="preserve">O Grupo de Dispositivos Fotovoltaicos (GDF) </w:t>
+      </w:r>
+      <w:proofErr w:type="gramStart"/>
+      <w:r>
+        <w:rPr>
+          <w:rFonts w:ascii="Times New Roman" w:eastAsia="Times New Roman" w:hAnsi="Times New Roman" w:cs="Times New Roman"/>
+          <w:spacing w:val="2"/>
+          <w:sz w:val="24"/>
+          <w:szCs w:val="24"/>
+        </w:rPr>
+        <w:t>d</w:t>
+      </w:r>
+      <w:r>
+        <w:rPr>
+          <w:rFonts w:ascii="Times New Roman" w:eastAsia="Times New Roman" w:hAnsi="Times New Roman" w:cs="Times New Roman"/>
+          <w:spacing w:val="2"/>
+          <w:sz w:val="24"/>
+          <w:szCs w:val="24"/>
+        </w:rPr>
+        <w:t>o</w:t>
+      </w:r>
+      <w:r>
+        <w:rPr>
+          <w:rFonts w:ascii="Times New Roman" w:eastAsia="Times New Roman" w:hAnsi="Times New Roman" w:cs="Times New Roman"/>
+          <w:spacing w:val="2"/>
+          <w:sz w:val="24"/>
+          <w:szCs w:val="24"/>
+        </w:rPr>
+        <w:t xml:space="preserve"> Laboratórios</w:t>
+      </w:r>
+      <w:proofErr w:type="gramEnd"/>
+      <w:r>
+        <w:rPr>
+          <w:rFonts w:ascii="Times New Roman" w:eastAsia="Times New Roman" w:hAnsi="Times New Roman" w:cs="Times New Roman"/>
+          <w:spacing w:val="2"/>
+          <w:sz w:val="24"/>
+          <w:szCs w:val="24"/>
+        </w:rPr>
+        <w:t xml:space="preserve"> Associados de Sensores e Matériais (LABAS/INPE) desenvolve</w:t>
+      </w:r>
+      <w:r>
+        <w:rPr>
+          <w:rFonts w:ascii="Times New Roman" w:eastAsia="Times New Roman" w:hAnsi="Times New Roman" w:cs="Times New Roman"/>
+          <w:spacing w:val="2"/>
+          <w:sz w:val="24"/>
+          <w:szCs w:val="24"/>
+        </w:rPr>
+        <w:t xml:space="preserve"> um</w:t>
+      </w:r>
+      <w:r>
+        <w:rPr>
+          <w:rFonts w:ascii="Times New Roman" w:eastAsia="Times New Roman" w:hAnsi="Times New Roman" w:cs="Times New Roman"/>
+          <w:spacing w:val="2"/>
+          <w:sz w:val="24"/>
+          <w:szCs w:val="24"/>
+        </w:rPr>
+        <w:t xml:space="preserve"> </w:t>
+      </w:r>
+      <w:r>
+        <w:rPr>
+          <w:rFonts w:ascii="Times New Roman" w:eastAsia="Times New Roman" w:hAnsi="Times New Roman" w:cs="Times New Roman"/>
+          <w:spacing w:val="2"/>
+          <w:sz w:val="24"/>
+          <w:szCs w:val="24"/>
+        </w:rPr>
+        <w:t>estudo</w:t>
+      </w:r>
+      <w:r>
+        <w:rPr>
+          <w:rFonts w:ascii="Times New Roman" w:eastAsia="Times New Roman" w:hAnsi="Times New Roman" w:cs="Times New Roman"/>
+          <w:spacing w:val="2"/>
+          <w:sz w:val="24"/>
+          <w:szCs w:val="24"/>
+        </w:rPr>
+        <w:t xml:space="preserve"> </w:t>
+      </w:r>
+      <w:r>
+        <w:rPr>
+          <w:rFonts w:ascii="Times New Roman" w:eastAsia="Times New Roman" w:hAnsi="Times New Roman" w:cs="Times New Roman"/>
+          <w:spacing w:val="2"/>
+          <w:sz w:val="24"/>
+          <w:szCs w:val="24"/>
+        </w:rPr>
+        <w:t>a respeito das ca</w:t>
+      </w:r>
+      <w:r>
+        <w:rPr>
+          <w:rFonts w:ascii="Times New Roman" w:eastAsia="Times New Roman" w:hAnsi="Times New Roman" w:cs="Times New Roman"/>
+          <w:spacing w:val="2"/>
+          <w:sz w:val="24"/>
+          <w:szCs w:val="24"/>
+        </w:rPr>
+        <w:t>racterísticas do espectro solar, com o objetivo de observar a variabilidade espectral da radiação solar incidente em dispositivos fotovoltáicos. Esta pesquisa depende de um experimento que é realizado no campus do INPE em Cachoeira Paulista</w:t>
+      </w:r>
+      <w:r>
+        <w:rPr>
+          <w:rFonts w:ascii="Times New Roman" w:eastAsia="Times New Roman" w:hAnsi="Times New Roman" w:cs="Times New Roman"/>
+          <w:spacing w:val="2"/>
+          <w:sz w:val="24"/>
+          <w:szCs w:val="24"/>
+        </w:rPr>
+        <w:t xml:space="preserve"> com o auxí</w:t>
+      </w:r>
+      <w:r>
+        <w:rPr>
+          <w:rFonts w:ascii="Times New Roman" w:eastAsia="Times New Roman" w:hAnsi="Times New Roman" w:cs="Times New Roman"/>
+          <w:spacing w:val="2"/>
+          <w:sz w:val="24"/>
+          <w:szCs w:val="24"/>
+        </w:rPr>
+        <w:t>lio de dois espectrorradiômetros com diferentes coberturas de comprimento de onda.</w:t>
+      </w:r>
+      <w:r>
+        <w:rPr>
+          <w:rFonts w:ascii="Times New Roman" w:eastAsia="Times New Roman" w:hAnsi="Times New Roman" w:cs="Times New Roman"/>
+          <w:spacing w:val="2"/>
+          <w:sz w:val="24"/>
+          <w:szCs w:val="24"/>
+        </w:rPr>
+        <w:t xml:space="preserve"> </w:t>
       </w:r>
       <w:r>
         <w:rPr>
@@ -38,84 +147,15 @@
           <w:sz w:val="24"/>
           <w:szCs w:val="24"/>
         </w:rPr>
-        <w:t>elétrica pelos aparelhos.</w:t>
+        <w:t xml:space="preserve">Os espectroradiômetros </w:t>
       </w:r>
-    </w:p>
-    <w:p>
-      <w:pPr>
-        <w:jc w:val="both"/>
-        <w:rPr>
-          <w:rFonts w:ascii="Times New Roman" w:hAnsi="Times New Roman" w:cs="Times New Roman"/>
-          <w:sz w:val="24"/>
-          <w:szCs w:val="24"/>
-        </w:rPr>
-      </w:pPr>
-      <w:r>
-        <w:rPr>
-          <w:rStyle w:val="fontstyle01"/>
-          <w:rFonts w:ascii="Times New Roman" w:hAnsi="Times New Roman" w:cs="Times New Roman"/>
-        </w:rPr>
-        <w:t>O espectro eletromagnético é o conjunto completo de todas as possíveis</w:t>
-      </w:r>
-      <w:r>
-        <w:rPr>
-          <w:rFonts w:ascii="Times New Roman" w:hAnsi="Times New Roman" w:cs="Times New Roman"/>
-          <w:color w:val="000000"/>
-        </w:rPr>
-        <w:br/>
-      </w:r>
-      <w:r>
-        <w:rPr>
-          <w:rStyle w:val="fontstyle01"/>
-          <w:rFonts w:ascii="Times New Roman" w:hAnsi="Times New Roman" w:cs="Times New Roman"/>
-        </w:rPr>
-        <w:t>frequências, comprimentos de onda ou energia que a radiação</w:t>
-      </w:r>
-      <w:r>
-        <w:rPr>
-          <w:rFonts w:ascii="Times New Roman" w:hAnsi="Times New Roman" w:cs="Times New Roman"/>
-          <w:color w:val="000000"/>
-        </w:rPr>
-        <w:br/>
-      </w:r>
-      <w:r>
-        <w:rPr>
-          <w:rStyle w:val="fontstyle01"/>
-          <w:rFonts w:ascii="Times New Roman" w:hAnsi="Times New Roman" w:cs="Times New Roman"/>
-        </w:rPr>
-        <w:t xml:space="preserve">eletromagnética pode </w:t>
-      </w:r>
-      <w:r>
-        <w:rPr>
-          <w:rStyle w:val="fontstyle01"/>
-          <w:rFonts w:ascii="Times New Roman" w:hAnsi="Times New Roman" w:cs="Times New Roman"/>
-        </w:rPr>
-        <w:t xml:space="preserve">apresentar. </w:t>
-      </w:r>
-      <w:r>
-        <w:rPr>
-          <w:rStyle w:val="fontstyle01"/>
-          <w:rFonts w:ascii="Times New Roman" w:hAnsi="Times New Roman" w:cs="Times New Roman"/>
-        </w:rPr>
-        <w:t>(HARVEY 2009)</w:t>
-      </w:r>
-    </w:p>
-    <w:p>
-      <w:pPr>
-        <w:jc w:val="both"/>
-        <w:rPr>
-          <w:rFonts w:ascii="Times New Roman" w:hAnsi="Times New Roman" w:cs="Times New Roman"/>
-          <w:sz w:val="24"/>
-          <w:szCs w:val="24"/>
-        </w:rPr>
-      </w:pPr>
       <w:r>
         <w:rPr>
           <w:rFonts w:ascii="Times New Roman" w:hAnsi="Times New Roman" w:cs="Times New Roman"/>
           <w:sz w:val="24"/>
           <w:szCs w:val="24"/>
         </w:rPr>
-        <w:t>Para medição do espectro solar são utilizados aparelhos denominados espectroradiômetros, que são capazes de mensurar a intensidade com a qual os fótons estão incidindo em dadas faixas de comprimento de onda. Os sensores de espectro são categorizados de acordo com suas faixas de sensibilidade, que diz</w:t>
+        <w:t>são capazes de mensurar a intensidade com a qual os fótons estão incidindo em dadas faixas de comprimento de onda. Os sensores de espectro são categorizados de acordo com suas faixas de sensibilidade, que diz</w:t>
       </w:r>
       <w:r>
         <w:rPr>
@@ -131,18 +171,98 @@
           <w:sz w:val="24"/>
           <w:szCs w:val="24"/>
         </w:rPr>
-        <w:t xml:space="preserve"> respeito ao valor mínimo e máximo de comprimento de onda que pode ser compreendido. Os Espectroradiômetros podem, por exemplo, ser referentes à: radiação do espectro vísivel, radiação do espectro infravermelho e etc.</w:t>
+        <w:t xml:space="preserve"> respeito ao valor mínimo e máximo de comprimento de onda que po</w:t>
       </w:r>
-    </w:p>
-    <w:p>
-      <w:pPr>
-        <w:jc w:val="center"/>
+      <w:r>
         <w:rPr>
           <w:rFonts w:ascii="Times New Roman" w:hAnsi="Times New Roman" w:cs="Times New Roman"/>
           <w:sz w:val="24"/>
           <w:szCs w:val="24"/>
         </w:rPr>
-      </w:pPr>
+        <w:t>de ser compreendido.</w:t>
+      </w:r>
+      <w:r>
+        <w:rPr>
+          <w:rFonts w:ascii="Times New Roman" w:eastAsia="Times New Roman" w:hAnsi="Times New Roman" w:cs="Times New Roman"/>
+          <w:spacing w:val="2"/>
+          <w:sz w:val="24"/>
+          <w:szCs w:val="24"/>
+        </w:rPr>
+        <w:t xml:space="preserve"> Um dos </w:t>
+      </w:r>
+      <w:r>
+        <w:rPr>
+          <w:rFonts w:ascii="Times New Roman" w:eastAsia="Times New Roman" w:hAnsi="Times New Roman" w:cs="Times New Roman"/>
+          <w:spacing w:val="2"/>
+          <w:sz w:val="24"/>
+          <w:szCs w:val="24"/>
+        </w:rPr>
+        <w:t>sensores</w:t>
+      </w:r>
+      <w:r>
+        <w:rPr>
+          <w:rFonts w:ascii="Times New Roman" w:eastAsia="Times New Roman" w:hAnsi="Times New Roman" w:cs="Times New Roman"/>
+          <w:spacing w:val="2"/>
+          <w:sz w:val="24"/>
+          <w:szCs w:val="24"/>
+        </w:rPr>
+        <w:t xml:space="preserve"> </w:t>
+      </w:r>
+      <w:r>
+        <w:rPr>
+          <w:rFonts w:ascii="Times New Roman" w:eastAsia="Times New Roman" w:hAnsi="Times New Roman" w:cs="Times New Roman"/>
+          <w:spacing w:val="2"/>
+          <w:sz w:val="24"/>
+          <w:szCs w:val="24"/>
+          <w:shd w:val="clear" w:color="auto" w:fill="FFFFFF"/>
+        </w:rPr>
+        <w:t xml:space="preserve">coleta o espectro correspondente às faixas de </w:t>
+      </w:r>
+      <w:r>
+        <w:rPr>
+          <w:rFonts w:ascii="Times New Roman" w:eastAsia="Times New Roman" w:hAnsi="Times New Roman" w:cs="Times New Roman"/>
+          <w:spacing w:val="2"/>
+          <w:sz w:val="24"/>
+          <w:szCs w:val="24"/>
+        </w:rPr>
+        <w:t>200 nm a 1100 nm</w:t>
+      </w:r>
+      <w:r>
+        <w:rPr>
+          <w:rFonts w:ascii="Times New Roman" w:eastAsia="Times New Roman" w:hAnsi="Times New Roman" w:cs="Times New Roman"/>
+          <w:spacing w:val="2"/>
+          <w:sz w:val="24"/>
+          <w:szCs w:val="24"/>
+        </w:rPr>
+        <w:t xml:space="preserve"> (ultravioleta, vísivel e infrravermelho próximo), e</w:t>
+      </w:r>
+      <w:r>
+        <w:rPr>
+          <w:rFonts w:ascii="Times New Roman" w:eastAsia="Times New Roman" w:hAnsi="Times New Roman" w:cs="Times New Roman"/>
+          <w:spacing w:val="2"/>
+          <w:sz w:val="24"/>
+          <w:szCs w:val="24"/>
+        </w:rPr>
+        <w:t xml:space="preserve"> o outro de</w:t>
+      </w:r>
+      <w:r>
+        <w:rPr>
+          <w:rFonts w:ascii="Times New Roman" w:eastAsia="Times New Roman" w:hAnsi="Times New Roman" w:cs="Times New Roman"/>
+          <w:spacing w:val="2"/>
+          <w:sz w:val="24"/>
+          <w:szCs w:val="24"/>
+        </w:rPr>
+        <w:t xml:space="preserve"> 900 nm a 1700 nm</w:t>
+      </w:r>
+      <w:r>
+        <w:rPr>
+          <w:rFonts w:ascii="Times New Roman" w:eastAsia="Times New Roman" w:hAnsi="Times New Roman" w:cs="Times New Roman"/>
+          <w:spacing w:val="2"/>
+          <w:sz w:val="24"/>
+          <w:szCs w:val="24"/>
+        </w:rPr>
+        <w:t xml:space="preserve"> (infravermelho próximo).</w:t>
+      </w:r>
     </w:p>
     <w:p>
       <w:pPr>
@@ -162,7 +282,7 @@
           <w:lang w:eastAsia="pt-BR"/>
         </w:rPr>
         <w:drawing>
-          <wp:inline distT="0" distB="0" distL="0" distR="0">
+          <wp:inline distT="0" distB="0" distL="0" distR="0" wp14:anchorId="64B93CE5" wp14:editId="31620CD6">
             <wp:extent cx="3267075" cy="2419350"/>
             <wp:effectExtent l="0" t="0" r="9525" b="0"/>
             <wp:docPr id="4" name="Imagem 4"/>
@@ -258,6 +378,264 @@
     </w:p>
     <w:p>
       <w:pPr>
+        <w:ind w:firstLine="708"/>
+        <w:jc w:val="both"/>
+        <w:rPr>
+          <w:rFonts w:ascii="Times New Roman" w:eastAsia="Times New Roman" w:hAnsi="Times New Roman" w:cs="Times New Roman"/>
+          <w:spacing w:val="2"/>
+          <w:sz w:val="24"/>
+          <w:szCs w:val="24"/>
+        </w:rPr>
+      </w:pPr>
+      <w:bookmarkStart w:id="0" w:name="_GoBack"/>
+      <w:bookmarkEnd w:id="0"/>
+      <w:r>
+        <w:rPr>
+          <w:rFonts w:ascii="Times New Roman" w:eastAsia="Times New Roman" w:hAnsi="Times New Roman" w:cs="Times New Roman"/>
+          <w:spacing w:val="2"/>
+          <w:sz w:val="24"/>
+          <w:szCs w:val="24"/>
+        </w:rPr>
+        <w:t>Os conjuntos de dados recebidos pelos espectroradiômetros são sequências de pares numéricos que representam</w:t>
+      </w:r>
+      <w:r>
+        <w:rPr>
+          <w:rFonts w:ascii="Times New Roman" w:eastAsia="Times New Roman" w:hAnsi="Times New Roman" w:cs="Times New Roman"/>
+          <w:spacing w:val="2"/>
+          <w:sz w:val="24"/>
+          <w:szCs w:val="24"/>
+        </w:rPr>
+        <w:t>:</w:t>
+      </w:r>
+      <w:r>
+        <w:rPr>
+          <w:rFonts w:ascii="Times New Roman" w:eastAsia="Times New Roman" w:hAnsi="Times New Roman" w:cs="Times New Roman"/>
+          <w:spacing w:val="2"/>
+          <w:sz w:val="24"/>
+          <w:szCs w:val="24"/>
+        </w:rPr>
+        <w:t xml:space="preserve"> comprimento de onda (nm), e intensidade da radiação. </w:t>
+      </w:r>
+      <w:r>
+        <w:rPr>
+          <w:rFonts w:ascii="Times New Roman" w:eastAsia="Times New Roman" w:hAnsi="Times New Roman" w:cs="Times New Roman"/>
+          <w:spacing w:val="2"/>
+          <w:sz w:val="24"/>
+          <w:szCs w:val="24"/>
+        </w:rPr>
+        <w:t>Como resultado tem-se o espectro eletromagnético do sol correpondente ao local e ao horário da medição.</w:t>
+      </w:r>
+    </w:p>
+    <w:p>
+      <w:pPr>
+        <w:jc w:val="both"/>
+        <w:rPr>
+          <w:rFonts w:ascii="Times New Roman" w:hAnsi="Times New Roman" w:cs="Times New Roman"/>
+          <w:sz w:val="24"/>
+          <w:szCs w:val="24"/>
+        </w:rPr>
+      </w:pPr>
+      <w:r>
+        <w:rPr>
+          <w:rStyle w:val="fontstyle01"/>
+          <w:rFonts w:ascii="Times New Roman" w:hAnsi="Times New Roman" w:cs="Times New Roman"/>
+        </w:rPr>
+        <w:t>O espectro eletromagnético é o conjunto completo de todas as possíveis</w:t>
+      </w:r>
+      <w:r>
+        <w:rPr>
+          <w:rFonts w:ascii="Times New Roman" w:hAnsi="Times New Roman" w:cs="Times New Roman"/>
+          <w:color w:val="000000"/>
+        </w:rPr>
+        <w:br/>
+      </w:r>
+      <w:r>
+        <w:rPr>
+          <w:rStyle w:val="fontstyle01"/>
+          <w:rFonts w:ascii="Times New Roman" w:hAnsi="Times New Roman" w:cs="Times New Roman"/>
+        </w:rPr>
+        <w:t>frequências, comprimentos de onda ou energia que a radiação</w:t>
+      </w:r>
+      <w:r>
+        <w:rPr>
+          <w:rFonts w:ascii="Times New Roman" w:hAnsi="Times New Roman" w:cs="Times New Roman"/>
+          <w:color w:val="000000"/>
+        </w:rPr>
+        <w:br/>
+      </w:r>
+      <w:r>
+        <w:rPr>
+          <w:rStyle w:val="fontstyle01"/>
+          <w:rFonts w:ascii="Times New Roman" w:hAnsi="Times New Roman" w:cs="Times New Roman"/>
+        </w:rPr>
+        <w:t>eletromagnética pode apresentar. (HARVEY 2009)</w:t>
+      </w:r>
+    </w:p>
+    <w:p>
+      <w:pPr>
+        <w:ind w:firstLine="708"/>
+        <w:jc w:val="both"/>
+        <w:rPr>
+          <w:rFonts w:ascii="Times New Roman" w:hAnsi="Times New Roman" w:cs="Times New Roman"/>
+          <w:sz w:val="24"/>
+          <w:szCs w:val="24"/>
+        </w:rPr>
+      </w:pPr>
+      <w:r>
+        <w:rPr>
+          <w:rFonts w:ascii="Times New Roman" w:hAnsi="Times New Roman" w:cs="Times New Roman"/>
+          <w:sz w:val="24"/>
+          <w:szCs w:val="24"/>
+        </w:rPr>
+        <w:t xml:space="preserve">Dentre os incidentes que influenciam </w:t>
+      </w:r>
+      <w:r>
+        <w:rPr>
+          <w:rFonts w:ascii="Times New Roman" w:eastAsia="Times New Roman" w:hAnsi="Times New Roman" w:cs="Times New Roman"/>
+          <w:spacing w:val="2"/>
+          <w:sz w:val="24"/>
+          <w:szCs w:val="24"/>
+        </w:rPr>
+        <w:t>na</w:t>
+      </w:r>
+      <w:r>
+        <w:rPr>
+          <w:rFonts w:ascii="Times New Roman" w:eastAsia="Times New Roman" w:hAnsi="Times New Roman" w:cs="Times New Roman"/>
+          <w:spacing w:val="2"/>
+          <w:sz w:val="24"/>
+          <w:szCs w:val="24"/>
+        </w:rPr>
+        <w:t xml:space="preserve"> </w:t>
+      </w:r>
+      <w:r>
+        <w:rPr>
+          <w:rFonts w:ascii="Times New Roman" w:eastAsia="Times New Roman" w:hAnsi="Times New Roman" w:cs="Times New Roman"/>
+          <w:spacing w:val="2"/>
+          <w:sz w:val="24"/>
+          <w:szCs w:val="24"/>
+        </w:rPr>
+        <w:t>avaliação da efetividade da geração de corrente elétrica a partir de módulos fotovoltáicos</w:t>
+      </w:r>
+      <w:r>
+        <w:rPr>
+          <w:rFonts w:ascii="Times New Roman" w:hAnsi="Times New Roman" w:cs="Times New Roman"/>
+          <w:sz w:val="24"/>
+          <w:szCs w:val="24"/>
+        </w:rPr>
+        <w:t xml:space="preserve"> estão: Espectro solar, temperatura, umidade, limpidez do</w:t>
+      </w:r>
+      <w:r>
+        <w:rPr>
+          <w:rFonts w:ascii="Times New Roman" w:hAnsi="Times New Roman" w:cs="Times New Roman"/>
+          <w:sz w:val="24"/>
+          <w:szCs w:val="24"/>
+        </w:rPr>
+        <w:t xml:space="preserve"> céu, e poluição atmosférica</w:t>
+      </w:r>
+      <w:r>
+        <w:rPr>
+          <w:rFonts w:ascii="Times New Roman" w:hAnsi="Times New Roman" w:cs="Times New Roman"/>
+          <w:sz w:val="24"/>
+          <w:szCs w:val="24"/>
+        </w:rPr>
+        <w:t>.</w:t>
+      </w:r>
+      <w:r>
+        <w:rPr>
+          <w:rFonts w:ascii="Times New Roman" w:eastAsia="Times New Roman" w:hAnsi="Times New Roman" w:cs="Times New Roman"/>
+          <w:spacing w:val="2"/>
+          <w:sz w:val="24"/>
+          <w:szCs w:val="24"/>
+        </w:rPr>
+        <w:t xml:space="preserve"> </w:t>
+      </w:r>
+      <w:r>
+        <w:rPr>
+          <w:rFonts w:ascii="Times New Roman" w:eastAsia="Times New Roman" w:hAnsi="Times New Roman" w:cs="Times New Roman"/>
+          <w:spacing w:val="2"/>
+          <w:sz w:val="24"/>
+          <w:szCs w:val="24"/>
+        </w:rPr>
+        <w:t xml:space="preserve">Devido ao fato da região compreendida entre 900 nm e 1100 nm ser sobreposta e oferecer diferença de intensidade, </w:t>
+      </w:r>
+      <w:r>
+        <w:rPr>
+          <w:rFonts w:ascii="Times New Roman" w:eastAsia="Times New Roman" w:hAnsi="Times New Roman" w:cs="Times New Roman"/>
+          <w:spacing w:val="2"/>
+          <w:sz w:val="24"/>
+          <w:szCs w:val="24"/>
+        </w:rPr>
+        <w:t>os espectros</w:t>
+      </w:r>
+      <w:r>
+        <w:rPr>
+          <w:rFonts w:ascii="Times New Roman" w:eastAsia="Times New Roman" w:hAnsi="Times New Roman" w:cs="Times New Roman"/>
+          <w:spacing w:val="2"/>
+          <w:sz w:val="24"/>
+          <w:szCs w:val="24"/>
+        </w:rPr>
+        <w:t xml:space="preserve"> não podem ser </w:t>
+      </w:r>
+      <w:r>
+        <w:rPr>
+          <w:rFonts w:ascii="Times New Roman" w:eastAsia="Times New Roman" w:hAnsi="Times New Roman" w:cs="Times New Roman"/>
+          <w:spacing w:val="2"/>
+          <w:sz w:val="24"/>
+          <w:szCs w:val="24"/>
+        </w:rPr>
+        <w:t>visualizad</w:t>
+      </w:r>
+      <w:r>
+        <w:rPr>
+          <w:rFonts w:ascii="Times New Roman" w:eastAsia="Times New Roman" w:hAnsi="Times New Roman" w:cs="Times New Roman"/>
+          <w:spacing w:val="2"/>
+          <w:sz w:val="24"/>
+          <w:szCs w:val="24"/>
+        </w:rPr>
+        <w:t>o</w:t>
+      </w:r>
+      <w:r>
+        <w:rPr>
+          <w:rFonts w:ascii="Times New Roman" w:eastAsia="Times New Roman" w:hAnsi="Times New Roman" w:cs="Times New Roman"/>
+          <w:spacing w:val="2"/>
+          <w:sz w:val="24"/>
+          <w:szCs w:val="24"/>
+        </w:rPr>
+        <w:t xml:space="preserve">s em conjunto. </w:t>
+      </w:r>
+    </w:p>
+    <w:p>
+      <w:pPr>
+        <w:ind w:firstLine="708"/>
+        <w:jc w:val="both"/>
+        <w:rPr>
+          <w:rFonts w:ascii="Times New Roman" w:hAnsi="Times New Roman" w:cs="Times New Roman"/>
+          <w:sz w:val="24"/>
+          <w:szCs w:val="24"/>
+        </w:rPr>
+      </w:pPr>
+      <w:r>
+        <w:rPr>
+          <w:rFonts w:ascii="Times New Roman" w:hAnsi="Times New Roman" w:cs="Times New Roman"/>
+          <w:sz w:val="24"/>
+          <w:szCs w:val="24"/>
+        </w:rPr>
+        <w:lastRenderedPageBreak/>
+        <w:t>Para que as os dados provenientes dos dois espctroradiômetros possam ser estudados em uma única curva espectral, é necessário que exista um tratamento matemático, assim como um procedimento de união de pontos.</w:t>
+      </w:r>
+    </w:p>
+    <w:p>
+      <w:pPr>
+        <w:jc w:val="center"/>
+        <w:rPr>
+          <w:rFonts w:ascii="Times New Roman" w:hAnsi="Times New Roman" w:cs="Times New Roman"/>
+          <w:sz w:val="24"/>
+          <w:szCs w:val="24"/>
+        </w:rPr>
+      </w:pPr>
+    </w:p>
+    <w:p>
+      <w:pPr>
         <w:jc w:val="both"/>
         <w:rPr>
           <w:rFonts w:ascii="Times New Roman" w:hAnsi="Times New Roman" w:cs="Times New Roman"/>
@@ -289,16 +667,7 @@
           <w:sz w:val="24"/>
           <w:szCs w:val="24"/>
         </w:rPr>
-        <w:t xml:space="preserve">Apesar dos recursos de combustíveis fósseis não terem acabado ainda, os impactos negativos na saúde, ambiente e sociais são aparentes. No futuro, métodos alternativos </w:t>
-      </w:r>
-      <w:r>
-        <w:rPr>
-          <w:rFonts w:ascii="Times New Roman" w:hAnsi="Times New Roman" w:cs="Times New Roman"/>
-          <w:sz w:val="24"/>
-          <w:szCs w:val="24"/>
-        </w:rPr>
-        <w:lastRenderedPageBreak/>
-        <w:t>para produção de energia em larga escala para suprir nosso padrão de vida, são necessários (Pearce, Joshua 2002)</w:t>
+        <w:t>Apesar dos recursos de combustíveis fósseis não terem acabado ainda, os impactos negativos na saúde, ambiente e sociais são aparentes. No futuro, métodos alternativos para produção de energia em larga escala para suprir nosso padrão de vida, são necessários (Pearce, Joshua 2002)</w:t>
       </w:r>
     </w:p>
     <w:p>
@@ -434,6 +803,7 @@
           <w:sz w:val="24"/>
           <w:szCs w:val="24"/>
         </w:rPr>
+        <w:lastRenderedPageBreak/>
         <w:t>Espectroradiômetro Infravermelho próximo: 900nm a 1700nm (infravermelho próximo)</w:t>
       </w:r>
       <w:r>
@@ -550,6 +920,7 @@
           <w:noProof/>
           <w:lang w:eastAsia="pt-BR"/>
         </w:rPr>
+        <w:lastRenderedPageBreak/>
         <w:drawing>
           <wp:inline distT="0" distB="0" distL="0" distR="0" wp14:anchorId="641486E1" wp14:editId="1E61AB9B">
             <wp:extent cx="4561146" cy="2743200"/>
@@ -648,7 +1019,6 @@
           <w:sz w:val="24"/>
           <w:szCs w:val="24"/>
         </w:rPr>
-        <w:lastRenderedPageBreak/>
         <w:t>facilidade</w:t>
       </w:r>
       <w:r>
@@ -657,17 +1027,7 @@
           <w:sz w:val="24"/>
           <w:szCs w:val="24"/>
         </w:rPr>
-        <w:t xml:space="preserve"> na análise dos </w:t>
-      </w:r>
-      <w:bookmarkStart w:id="0" w:name="_GoBack"/>
-      <w:bookmarkEnd w:id="0"/>
-      <w:r>
-        <w:rPr>
-          <w:rFonts w:ascii="Times New Roman" w:hAnsi="Times New Roman" w:cs="Times New Roman"/>
-          <w:sz w:val="24"/>
-          <w:szCs w:val="24"/>
-        </w:rPr>
-        <w:t>dados e na sua manipulação, tendo em vista que as leituras serão realizadas em grande quantidade.</w:t>
+        <w:t xml:space="preserve"> na análise dos dados e na sua manipulação, tendo em vista que as leituras serão realizadas em grande quantidade.</w:t>
       </w:r>
     </w:p>
     <w:p>
@@ -750,6 +1110,7 @@
           <w:sz w:val="24"/>
           <w:szCs w:val="24"/>
         </w:rPr>
+        <w:lastRenderedPageBreak/>
         <w:t xml:space="preserve">Propõe se um banco de dados relacional que consiga armazenar o espectro solar referente a cada hora de todos os dias de um ano, e </w:t>
       </w:r>
       <w:r>
@@ -3754,11 +4115,11 @@
           <c:showPercent val="0"/>
           <c:showBubbleSize val="0"/>
         </c:dLbls>
-        <c:axId val="233155584"/>
-        <c:axId val="233739008"/>
+        <c:axId val="130165760"/>
+        <c:axId val="130495232"/>
       </c:scatterChart>
       <c:valAx>
-        <c:axId val="233155584"/>
+        <c:axId val="130165760"/>
         <c:scaling>
           <c:orientation val="minMax"/>
         </c:scaling>
@@ -3768,12 +4129,12 @@
         <c:majorTickMark val="out"/>
         <c:minorTickMark val="none"/>
         <c:tickLblPos val="nextTo"/>
-        <c:crossAx val="233739008"/>
+        <c:crossAx val="130495232"/>
         <c:crosses val="autoZero"/>
         <c:crossBetween val="midCat"/>
       </c:valAx>
       <c:valAx>
-        <c:axId val="233739008"/>
+        <c:axId val="130495232"/>
         <c:scaling>
           <c:orientation val="minMax"/>
         </c:scaling>
@@ -3784,7 +4145,7 @@
         <c:majorTickMark val="out"/>
         <c:minorTickMark val="none"/>
         <c:tickLblPos val="nextTo"/>
-        <c:crossAx val="233155584"/>
+        <c:crossAx val="130165760"/>
         <c:crosses val="autoZero"/>
         <c:crossBetween val="midCat"/>
       </c:valAx>
@@ -8687,11 +9048,11 @@
           <c:showPercent val="0"/>
           <c:showBubbleSize val="0"/>
         </c:dLbls>
-        <c:axId val="160254976"/>
-        <c:axId val="155042560"/>
+        <c:axId val="139481472"/>
+        <c:axId val="139483008"/>
       </c:scatterChart>
       <c:valAx>
-        <c:axId val="160254976"/>
+        <c:axId val="139481472"/>
         <c:scaling>
           <c:orientation val="minMax"/>
           <c:max val="1800"/>
@@ -8703,12 +9064,12 @@
         <c:majorTickMark val="out"/>
         <c:minorTickMark val="none"/>
         <c:tickLblPos val="nextTo"/>
-        <c:crossAx val="155042560"/>
+        <c:crossAx val="139483008"/>
         <c:crosses val="autoZero"/>
         <c:crossBetween val="midCat"/>
       </c:valAx>
       <c:valAx>
-        <c:axId val="155042560"/>
+        <c:axId val="139483008"/>
         <c:scaling>
           <c:orientation val="minMax"/>
         </c:scaling>
@@ -8719,7 +9080,7 @@
         <c:majorTickMark val="out"/>
         <c:minorTickMark val="none"/>
         <c:tickLblPos val="nextTo"/>
-        <c:crossAx val="160254976"/>
+        <c:crossAx val="139481472"/>
         <c:crosses val="autoZero"/>
         <c:crossBetween val="midCat"/>
       </c:valAx>
@@ -14032,11 +14393,11 @@
           <c:showPercent val="0"/>
           <c:showBubbleSize val="0"/>
         </c:dLbls>
-        <c:axId val="214873216"/>
-        <c:axId val="214874752"/>
+        <c:axId val="139491584"/>
+        <c:axId val="139493376"/>
       </c:scatterChart>
       <c:valAx>
-        <c:axId val="214873216"/>
+        <c:axId val="139491584"/>
         <c:scaling>
           <c:orientation val="minMax"/>
         </c:scaling>
@@ -14046,12 +14407,12 @@
         <c:majorTickMark val="out"/>
         <c:minorTickMark val="none"/>
         <c:tickLblPos val="nextTo"/>
-        <c:crossAx val="214874752"/>
+        <c:crossAx val="139493376"/>
         <c:crosses val="autoZero"/>
         <c:crossBetween val="midCat"/>
       </c:valAx>
       <c:valAx>
-        <c:axId val="214874752"/>
+        <c:axId val="139493376"/>
         <c:scaling>
           <c:orientation val="minMax"/>
         </c:scaling>
@@ -14062,7 +14423,7 @@
         <c:majorTickMark val="out"/>
         <c:minorTickMark val="none"/>
         <c:tickLblPos val="nextTo"/>
-        <c:crossAx val="214873216"/>
+        <c:crossAx val="139491584"/>
         <c:crosses val="autoZero"/>
         <c:crossBetween val="midCat"/>
       </c:valAx>
@@ -19389,11 +19750,11 @@
           <c:showPercent val="0"/>
           <c:showBubbleSize val="0"/>
         </c:dLbls>
-        <c:axId val="214887424"/>
-        <c:axId val="214889216"/>
+        <c:axId val="139739520"/>
+        <c:axId val="139741056"/>
       </c:scatterChart>
       <c:valAx>
-        <c:axId val="214887424"/>
+        <c:axId val="139739520"/>
         <c:scaling>
           <c:orientation val="minMax"/>
           <c:max val="960"/>
@@ -19405,12 +19766,12 @@
         <c:majorTickMark val="out"/>
         <c:minorTickMark val="none"/>
         <c:tickLblPos val="nextTo"/>
-        <c:crossAx val="214889216"/>
+        <c:crossAx val="139741056"/>
         <c:crosses val="autoZero"/>
         <c:crossBetween val="midCat"/>
       </c:valAx>
       <c:valAx>
-        <c:axId val="214889216"/>
+        <c:axId val="139741056"/>
         <c:scaling>
           <c:orientation val="minMax"/>
           <c:max val="52"/>
@@ -19423,7 +19784,7 @@
         <c:majorTickMark val="out"/>
         <c:minorTickMark val="none"/>
         <c:tickLblPos val="nextTo"/>
-        <c:crossAx val="214887424"/>
+        <c:crossAx val="139739520"/>
         <c:crosses val="autoZero"/>
         <c:crossBetween val="midCat"/>
       </c:valAx>
@@ -24693,11 +25054,11 @@
           <c:showPercent val="0"/>
           <c:showBubbleSize val="0"/>
         </c:dLbls>
-        <c:axId val="217186688"/>
-        <c:axId val="217188224"/>
+        <c:axId val="139769344"/>
+        <c:axId val="139770880"/>
       </c:scatterChart>
       <c:valAx>
-        <c:axId val="217186688"/>
+        <c:axId val="139769344"/>
         <c:scaling>
           <c:orientation val="minMax"/>
           <c:min val="0"/>
@@ -24708,12 +25069,12 @@
         <c:majorTickMark val="out"/>
         <c:minorTickMark val="none"/>
         <c:tickLblPos val="nextTo"/>
-        <c:crossAx val="217188224"/>
+        <c:crossAx val="139770880"/>
         <c:crosses val="autoZero"/>
         <c:crossBetween val="midCat"/>
       </c:valAx>
       <c:valAx>
-        <c:axId val="217188224"/>
+        <c:axId val="139770880"/>
         <c:scaling>
           <c:orientation val="minMax"/>
         </c:scaling>
@@ -24724,7 +25085,7 @@
         <c:majorTickMark val="out"/>
         <c:minorTickMark val="none"/>
         <c:tickLblPos val="nextTo"/>
-        <c:crossAx val="217186688"/>
+        <c:crossAx val="139769344"/>
         <c:crosses val="autoZero"/>
         <c:crossBetween val="midCat"/>
       </c:valAx>
@@ -25033,7 +25394,7 @@
 </file>
 
 <file path=customXml/itemProps1.xml><?xml version="1.0" encoding="utf-8"?>
-<ds:datastoreItem xmlns:ds="http://schemas.openxmlformats.org/officeDocument/2006/customXml" ds:itemID="{38D5B234-DD2B-47B1-97AF-464A70E190A0}">
+<ds:datastoreItem xmlns:ds="http://schemas.openxmlformats.org/officeDocument/2006/customXml" ds:itemID="{B1EF4A34-60A4-4E80-804C-DEB93D807404}">
   <ds:schemaRefs>
     <ds:schemaRef ds:uri="http://schemas.openxmlformats.org/officeDocument/2006/bibliography"/>
   </ds:schemaRefs>

</xml_diff>